<commit_message>
Updated docs for the new Sprint
</commit_message>
<xml_diff>
--- a/Architecture document Ordina.docx
+++ b/Architecture document Ordina.docx
@@ -278,6 +278,14 @@
         </w:rPr>
         <w:t>Components (C3)</w:t>
       </w:r>
+      <w:r>
+        <w:rPr>
+          <w:sz w:val="36"/>
+          <w:szCs w:val="36"/>
+          <w:lang w:val="en-US"/>
+        </w:rPr>
+        <w:t xml:space="preserve"> (to be added)</w:t>
+      </w:r>
     </w:p>
     <w:p>
       <w:pPr>
@@ -651,10 +659,10 @@
           <w:lang w:val="en-US"/>
         </w:rPr>
         <w:drawing>
-          <wp:inline distT="0" distB="0" distL="0" distR="0" wp14:anchorId="79F29A02" wp14:editId="472909B4">
-            <wp:extent cx="2314898" cy="3867690"/>
-            <wp:effectExtent l="0" t="0" r="9525" b="0"/>
-            <wp:docPr id="205526905" name="Picture 4" descr="A blue sign with white text&#10;&#10;Description automatically generated"/>
+          <wp:inline distT="0" distB="0" distL="0" distR="0" wp14:anchorId="325E32A4" wp14:editId="7ED412B9">
+            <wp:extent cx="3790950" cy="5553075"/>
+            <wp:effectExtent l="0" t="0" r="0" b="9525"/>
+            <wp:docPr id="1394741760" name="Picture 1" descr="A diagram of a software application&#10;&#10;Description automatically generated"/>
             <wp:cNvGraphicFramePr>
               <a:graphicFrameLocks xmlns:a="http://schemas.openxmlformats.org/drawingml/2006/main" noChangeAspect="1"/>
             </wp:cNvGraphicFramePr>
@@ -662,7 +670,7 @@
               <a:graphicData uri="http://schemas.openxmlformats.org/drawingml/2006/picture">
                 <pic:pic xmlns:pic="http://schemas.openxmlformats.org/drawingml/2006/picture">
                   <pic:nvPicPr>
-                    <pic:cNvPr id="205526905" name="Picture 4" descr="A blue sign with white text&#10;&#10;Description automatically generated"/>
+                    <pic:cNvPr id="1394741760" name="Picture 1" descr="A diagram of a software application&#10;&#10;Description automatically generated"/>
                     <pic:cNvPicPr/>
                   </pic:nvPicPr>
                   <pic:blipFill>
@@ -680,7 +688,7 @@
                   <pic:spPr>
                     <a:xfrm>
                       <a:off x="0" y="0"/>
-                      <a:ext cx="2314898" cy="3867690"/>
+                      <a:ext cx="3790950" cy="5553075"/>
                     </a:xfrm>
                     <a:prstGeom prst="rect">
                       <a:avLst/>
@@ -714,9 +722,7 @@
           <w:lang w:val="en-US"/>
         </w:rPr>
       </w:pPr>
-    </w:p>
-    <w:p>
-      <w:pPr>
+      <w:r>
         <w:rPr>
           <w:b/>
           <w:bCs/>
@@ -724,71 +730,7 @@
           <w:szCs w:val="36"/>
           <w:lang w:val="en-US"/>
         </w:rPr>
-      </w:pPr>
-    </w:p>
-    <w:p>
-      <w:pPr>
-        <w:rPr>
-          <w:b/>
-          <w:bCs/>
-          <w:sz w:val="36"/>
-          <w:szCs w:val="36"/>
-          <w:lang w:val="en-US"/>
-        </w:rPr>
-      </w:pPr>
-    </w:p>
-    <w:p>
-      <w:pPr>
-        <w:rPr>
-          <w:b/>
-          <w:bCs/>
-          <w:sz w:val="36"/>
-          <w:szCs w:val="36"/>
-          <w:lang w:val="en-US"/>
-        </w:rPr>
-      </w:pPr>
-    </w:p>
-    <w:p>
-      <w:pPr>
-        <w:rPr>
-          <w:b/>
-          <w:bCs/>
-          <w:sz w:val="36"/>
-          <w:szCs w:val="36"/>
-          <w:lang w:val="en-US"/>
-        </w:rPr>
-      </w:pPr>
-    </w:p>
-    <w:p>
-      <w:pPr>
-        <w:rPr>
-          <w:b/>
-          <w:bCs/>
-          <w:sz w:val="36"/>
-          <w:szCs w:val="36"/>
-          <w:lang w:val="en-US"/>
-        </w:rPr>
-      </w:pPr>
-    </w:p>
-    <w:p>
-      <w:pPr>
-        <w:pStyle w:val="ListParagraph"/>
-        <w:rPr>
-          <w:b/>
-          <w:bCs/>
-          <w:sz w:val="36"/>
-          <w:szCs w:val="36"/>
-          <w:lang w:val="en-US"/>
-        </w:rPr>
-      </w:pPr>
-      <w:r>
-        <w:rPr>
-          <w:b/>
-          <w:bCs/>
-          <w:sz w:val="36"/>
-          <w:szCs w:val="36"/>
-          <w:lang w:val="en-US"/>
-        </w:rPr>
+        <w:lastRenderedPageBreak/>
         <w:t>Containers and tech choices (C2)</w:t>
       </w:r>
     </w:p>
@@ -808,10 +750,10 @@
           <w:lang w:val="en-US"/>
         </w:rPr>
         <w:drawing>
-          <wp:inline distT="0" distB="0" distL="0" distR="0" wp14:anchorId="7EC89186" wp14:editId="27714CE5">
-            <wp:extent cx="4610100" cy="6050756"/>
-            <wp:effectExtent l="0" t="0" r="0" b="7620"/>
-            <wp:docPr id="370307161" name="Picture 5" descr="A diagram of a software application&#10;&#10;Description automatically generated"/>
+          <wp:inline distT="0" distB="0" distL="0" distR="0" wp14:anchorId="48E9475B" wp14:editId="5D57F529">
+            <wp:extent cx="4982270" cy="7783011"/>
+            <wp:effectExtent l="0" t="0" r="8890" b="8890"/>
+            <wp:docPr id="112709916" name="Picture 2" descr="A diagram of software development&#10;&#10;Description automatically generated"/>
             <wp:cNvGraphicFramePr>
               <a:graphicFrameLocks xmlns:a="http://schemas.openxmlformats.org/drawingml/2006/main" noChangeAspect="1"/>
             </wp:cNvGraphicFramePr>
@@ -819,7 +761,7 @@
               <a:graphicData uri="http://schemas.openxmlformats.org/drawingml/2006/picture">
                 <pic:pic xmlns:pic="http://schemas.openxmlformats.org/drawingml/2006/picture">
                   <pic:nvPicPr>
-                    <pic:cNvPr id="370307161" name="Picture 5" descr="A diagram of a software application&#10;&#10;Description automatically generated"/>
+                    <pic:cNvPr id="112709916" name="Picture 2" descr="A diagram of software development&#10;&#10;Description automatically generated"/>
                     <pic:cNvPicPr/>
                   </pic:nvPicPr>
                   <pic:blipFill>
@@ -837,7 +779,7 @@
                   <pic:spPr>
                     <a:xfrm>
                       <a:off x="0" y="0"/>
-                      <a:ext cx="4611742" cy="6052911"/>
+                      <a:ext cx="4982270" cy="7783011"/>
                     </a:xfrm>
                     <a:prstGeom prst="rect">
                       <a:avLst/>
@@ -874,6 +816,7 @@
           <w:szCs w:val="24"/>
           <w:lang w:val="en-US"/>
         </w:rPr>
+        <w:lastRenderedPageBreak/>
         <w:t xml:space="preserve">The </w:t>
       </w:r>
       <w:r>
@@ -1011,7 +954,6 @@
           <w:szCs w:val="20"/>
           <w:lang w:val="en-US"/>
         </w:rPr>
-        <w:lastRenderedPageBreak/>
         <w:t>It adds reliability and more independence of the underlying servers or services.</w:t>
       </w:r>
     </w:p>

</xml_diff>

<commit_message>
Final version Architecture document (C3 and UML)
- Done by Alexandru Ivan
</commit_message>
<xml_diff>
--- a/Architecture document Ordina.docx
+++ b/Architecture document Ordina.docx
@@ -284,7 +284,7 @@
           <w:szCs w:val="36"/>
           <w:lang w:val="en-US"/>
         </w:rPr>
-        <w:t xml:space="preserve"> (to be added)</w:t>
+        <w:t xml:space="preserve"> </w:t>
       </w:r>
     </w:p>
     <w:p>
@@ -306,7 +306,7 @@
           <w:szCs w:val="36"/>
           <w:lang w:val="en-US"/>
         </w:rPr>
-        <w:t>UML (to be added)</w:t>
+        <w:t xml:space="preserve">UML </w:t>
       </w:r>
     </w:p>
     <w:p>
@@ -1021,7 +1021,43 @@
           <w:szCs w:val="24"/>
           <w:lang w:val="en-US"/>
         </w:rPr>
-        <w:t xml:space="preserve"> opted for React. This decision was influenced by React's component-based code organization, which enhances readability and simplifies the process when dealing with numerous files. Additionally, the vast selection of libraries available and the supportive community further enrich its development capabilities. React's beginner-friendly attributes also played a role in this choice.</w:t>
+        <w:t xml:space="preserve"> opted for React. This decision was influenced by </w:t>
+      </w:r>
+      <w:proofErr w:type="spellStart"/>
+      <w:r>
+        <w:rPr>
+          <w:sz w:val="24"/>
+          <w:szCs w:val="24"/>
+          <w:lang w:val="en-US"/>
+        </w:rPr>
+        <w:t>React's</w:t>
+      </w:r>
+      <w:proofErr w:type="spellEnd"/>
+      <w:r>
+        <w:rPr>
+          <w:sz w:val="24"/>
+          <w:szCs w:val="24"/>
+          <w:lang w:val="en-US"/>
+        </w:rPr>
+        <w:t xml:space="preserve"> component-based code organization, which enhances readability and simplifies the process when dealing with numerous files. Additionally, the vast selection of libraries available and the supportive community further enrich its development capabilities. </w:t>
+      </w:r>
+      <w:proofErr w:type="spellStart"/>
+      <w:r>
+        <w:rPr>
+          <w:sz w:val="24"/>
+          <w:szCs w:val="24"/>
+          <w:lang w:val="en-US"/>
+        </w:rPr>
+        <w:t>React's</w:t>
+      </w:r>
+      <w:proofErr w:type="spellEnd"/>
+      <w:r>
+        <w:rPr>
+          <w:sz w:val="24"/>
+          <w:szCs w:val="24"/>
+          <w:lang w:val="en-US"/>
+        </w:rPr>
+        <w:t xml:space="preserve"> beginner-friendly attributes also played a role in this choice.</w:t>
       </w:r>
     </w:p>
     <w:p>
@@ -1089,6 +1125,880 @@
           <w:lang w:val="en-US"/>
         </w:rPr>
       </w:pPr>
+    </w:p>
+    <w:p>
+      <w:pPr>
+        <w:rPr>
+          <w:sz w:val="36"/>
+          <w:szCs w:val="36"/>
+          <w:lang w:val="en-US"/>
+        </w:rPr>
+      </w:pPr>
+    </w:p>
+    <w:p>
+      <w:pPr>
+        <w:rPr>
+          <w:b/>
+          <w:bCs/>
+          <w:sz w:val="36"/>
+          <w:szCs w:val="36"/>
+          <w:lang w:val="en-US"/>
+        </w:rPr>
+      </w:pPr>
+      <w:r>
+        <w:rPr>
+          <w:sz w:val="36"/>
+          <w:szCs w:val="36"/>
+          <w:lang w:val="en-US"/>
+        </w:rPr>
+        <w:lastRenderedPageBreak/>
+        <w:t xml:space="preserve">Components </w:t>
+      </w:r>
+      <w:r>
+        <w:rPr>
+          <w:b/>
+          <w:bCs/>
+          <w:sz w:val="36"/>
+          <w:szCs w:val="36"/>
+          <w:lang w:val="en-US"/>
+        </w:rPr>
+        <w:t>(C3)</w:t>
+      </w:r>
+    </w:p>
+    <w:p>
+      <w:pPr>
+        <w:rPr>
+          <w:noProof/>
+        </w:rPr>
+      </w:pPr>
+      <w:r>
+        <w:rPr>
+          <w:noProof/>
+        </w:rPr>
+        <w:drawing>
+          <wp:inline distT="0" distB="0" distL="0" distR="0" wp14:anchorId="37950BC2" wp14:editId="12E619BF">
+            <wp:extent cx="6005945" cy="7134553"/>
+            <wp:effectExtent l="0" t="0" r="0" b="9525"/>
+            <wp:docPr id="2" name="Picture 1"/>
+            <wp:cNvGraphicFramePr>
+              <a:graphicFrameLocks xmlns:a="http://schemas.openxmlformats.org/drawingml/2006/main" noChangeAspect="1"/>
+            </wp:cNvGraphicFramePr>
+            <a:graphic xmlns:a="http://schemas.openxmlformats.org/drawingml/2006/main">
+              <a:graphicData uri="http://schemas.openxmlformats.org/drawingml/2006/picture">
+                <pic:pic xmlns:pic="http://schemas.openxmlformats.org/drawingml/2006/picture">
+                  <pic:nvPicPr>
+                    <pic:cNvPr id="0" name="Picture 2"/>
+                    <pic:cNvPicPr>
+                      <a:picLocks noChangeAspect="1" noChangeArrowheads="1"/>
+                    </pic:cNvPicPr>
+                  </pic:nvPicPr>
+                  <pic:blipFill>
+                    <a:blip r:embed="rId7">
+                      <a:extLst>
+                        <a:ext uri="{28A0092B-C50C-407E-A947-70E740481C1C}">
+                          <a14:useLocalDpi xmlns:a14="http://schemas.microsoft.com/office/drawing/2010/main" val="0"/>
+                        </a:ext>
+                      </a:extLst>
+                    </a:blip>
+                    <a:srcRect/>
+                    <a:stretch>
+                      <a:fillRect/>
+                    </a:stretch>
+                  </pic:blipFill>
+                  <pic:spPr bwMode="auto">
+                    <a:xfrm>
+                      <a:off x="0" y="0"/>
+                      <a:ext cx="6020536" cy="7151886"/>
+                    </a:xfrm>
+                    <a:prstGeom prst="rect">
+                      <a:avLst/>
+                    </a:prstGeom>
+                    <a:noFill/>
+                    <a:ln>
+                      <a:noFill/>
+                    </a:ln>
+                  </pic:spPr>
+                </pic:pic>
+              </a:graphicData>
+            </a:graphic>
+          </wp:inline>
+        </w:drawing>
+      </w:r>
+    </w:p>
+    <w:p>
+      <w:pPr>
+        <w:rPr>
+          <w:sz w:val="36"/>
+          <w:szCs w:val="36"/>
+          <w:lang w:val="en-US"/>
+        </w:rPr>
+      </w:pPr>
+    </w:p>
+    <w:p>
+      <w:pPr>
+        <w:rPr>
+          <w:noProof/>
+          <w:lang w:val="en-US"/>
+        </w:rPr>
+      </w:pPr>
+    </w:p>
+    <w:p>
+      <w:pPr>
+        <w:rPr>
+          <w:noProof/>
+          <w:lang w:val="en-US"/>
+        </w:rPr>
+      </w:pPr>
+    </w:p>
+    <w:p>
+      <w:pPr>
+        <w:rPr>
+          <w:noProof/>
+          <w:lang w:val="en-US"/>
+        </w:rPr>
+      </w:pPr>
+    </w:p>
+    <w:p>
+      <w:pPr>
+        <w:rPr>
+          <w:noProof/>
+          <w:lang w:val="en-US"/>
+        </w:rPr>
+      </w:pPr>
+    </w:p>
+    <w:p>
+      <w:pPr>
+        <w:rPr>
+          <w:noProof/>
+          <w:lang w:val="en-US"/>
+        </w:rPr>
+      </w:pPr>
+    </w:p>
+    <w:p>
+      <w:pPr>
+        <w:rPr>
+          <w:noProof/>
+          <w:lang w:val="en-US"/>
+        </w:rPr>
+      </w:pPr>
+    </w:p>
+    <w:p>
+      <w:pPr>
+        <w:rPr>
+          <w:noProof/>
+          <w:lang w:val="en-US"/>
+        </w:rPr>
+      </w:pPr>
+    </w:p>
+    <w:p>
+      <w:pPr>
+        <w:rPr>
+          <w:noProof/>
+          <w:lang w:val="en-US"/>
+        </w:rPr>
+      </w:pPr>
+    </w:p>
+    <w:p>
+      <w:pPr>
+        <w:rPr>
+          <w:noProof/>
+          <w:sz w:val="24"/>
+          <w:szCs w:val="24"/>
+          <w:lang w:val="en-US"/>
+        </w:rPr>
+      </w:pPr>
+      <w:r>
+        <w:rPr>
+          <w:noProof/>
+          <w:sz w:val="24"/>
+          <w:szCs w:val="24"/>
+          <w:lang w:val="en-US"/>
+        </w:rPr>
+        <w:t>The architecture of the Ordina system is composed of several key components that interact with each other to provide a comprehensive service to the end-users. These components are integrated into a larger system, which includes both front-end and back-end elements, and a database to store all the relevant data.</w:t>
+      </w:r>
+    </w:p>
+    <w:p>
+      <w:pPr>
+        <w:rPr>
+          <w:noProof/>
+          <w:sz w:val="24"/>
+          <w:szCs w:val="24"/>
+          <w:lang w:val="en-US"/>
+        </w:rPr>
+      </w:pPr>
+    </w:p>
+    <w:p>
+      <w:pPr>
+        <w:rPr>
+          <w:noProof/>
+          <w:sz w:val="24"/>
+          <w:szCs w:val="24"/>
+          <w:lang w:val="en-US"/>
+        </w:rPr>
+      </w:pPr>
+      <w:r>
+        <w:rPr>
+          <w:noProof/>
+          <w:sz w:val="24"/>
+          <w:szCs w:val="24"/>
+          <w:lang w:val="en-US"/>
+        </w:rPr>
+        <w:t>The system begins with the end-user, who interacts with the Microsoft Graph API for authentication purposes. This interaction enables the user to log in and access the Ordina website platform. The website platform serves as the main interface for the user, providing various functionalities such as checking in at an office and interacting with other users in the offices.</w:t>
+      </w:r>
+    </w:p>
+    <w:p>
+      <w:pPr>
+        <w:rPr>
+          <w:noProof/>
+          <w:sz w:val="24"/>
+          <w:szCs w:val="24"/>
+          <w:lang w:val="en-US"/>
+        </w:rPr>
+      </w:pPr>
+    </w:p>
+    <w:p>
+      <w:pPr>
+        <w:rPr>
+          <w:noProof/>
+          <w:sz w:val="24"/>
+          <w:szCs w:val="24"/>
+          <w:lang w:val="en-US"/>
+        </w:rPr>
+      </w:pPr>
+      <w:r>
+        <w:rPr>
+          <w:noProof/>
+          <w:sz w:val="24"/>
+          <w:szCs w:val="24"/>
+          <w:lang w:val="en-US"/>
+        </w:rPr>
+        <w:t>The website platform communicates with four different components: the User Controller, Meeting Controller, OfficeFloor Controller, and Office Controller. Each of these controllers handles specific functionalities within the system. The User Controller manages user login and usage of the application, the Meeting Controller handles meeting creation and joining, the OfficeFloor Controller allows users to view the floors of an office, and the Office Controller enables users to view different offices.</w:t>
+      </w:r>
+    </w:p>
+    <w:p>
+      <w:pPr>
+        <w:rPr>
+          <w:noProof/>
+          <w:sz w:val="24"/>
+          <w:szCs w:val="24"/>
+          <w:lang w:val="en-US"/>
+        </w:rPr>
+      </w:pPr>
+    </w:p>
+    <w:p>
+      <w:pPr>
+        <w:rPr>
+          <w:noProof/>
+          <w:sz w:val="24"/>
+          <w:szCs w:val="24"/>
+          <w:lang w:val="en-US"/>
+        </w:rPr>
+      </w:pPr>
+      <w:r>
+        <w:rPr>
+          <w:noProof/>
+          <w:sz w:val="24"/>
+          <w:szCs w:val="24"/>
+          <w:lang w:val="en-US"/>
+        </w:rPr>
+        <w:t>All these components interact with the database, which stores all the data required by the application. This separation of concerns allows for easy updates and scaling of individual components without affecting the overall system. Furthermore, this modular approach enhances the reliability of the system and simplifies maintenance efforts.</w:t>
+      </w:r>
+    </w:p>
+    <w:p>
+      <w:pPr>
+        <w:tabs>
+          <w:tab w:val="left" w:pos="1536"/>
+        </w:tabs>
+        <w:rPr>
+          <w:sz w:val="36"/>
+          <w:szCs w:val="36"/>
+          <w:lang w:val="en-US"/>
+        </w:rPr>
+      </w:pPr>
+      <w:r>
+        <w:rPr>
+          <w:sz w:val="36"/>
+          <w:szCs w:val="36"/>
+          <w:lang w:val="en-US"/>
+        </w:rPr>
+        <w:tab/>
+      </w:r>
+    </w:p>
+    <w:p>
+      <w:pPr>
+        <w:tabs>
+          <w:tab w:val="left" w:pos="1536"/>
+        </w:tabs>
+        <w:rPr>
+          <w:sz w:val="36"/>
+          <w:szCs w:val="36"/>
+          <w:lang w:val="en-US"/>
+        </w:rPr>
+      </w:pPr>
+    </w:p>
+    <w:p>
+      <w:pPr>
+        <w:tabs>
+          <w:tab w:val="left" w:pos="1536"/>
+        </w:tabs>
+        <w:rPr>
+          <w:sz w:val="36"/>
+          <w:szCs w:val="36"/>
+          <w:lang w:val="en-US"/>
+        </w:rPr>
+      </w:pPr>
+    </w:p>
+    <w:p>
+      <w:pPr>
+        <w:tabs>
+          <w:tab w:val="left" w:pos="1536"/>
+        </w:tabs>
+        <w:rPr>
+          <w:sz w:val="36"/>
+          <w:szCs w:val="36"/>
+          <w:lang w:val="en-US"/>
+        </w:rPr>
+      </w:pPr>
+    </w:p>
+    <w:p>
+      <w:pPr>
+        <w:tabs>
+          <w:tab w:val="left" w:pos="1536"/>
+        </w:tabs>
+        <w:rPr>
+          <w:sz w:val="36"/>
+          <w:szCs w:val="36"/>
+          <w:lang w:val="en-US"/>
+        </w:rPr>
+      </w:pPr>
+    </w:p>
+    <w:p>
+      <w:pPr>
+        <w:tabs>
+          <w:tab w:val="left" w:pos="1536"/>
+        </w:tabs>
+        <w:rPr>
+          <w:sz w:val="36"/>
+          <w:szCs w:val="36"/>
+          <w:lang w:val="en-US"/>
+        </w:rPr>
+      </w:pPr>
+    </w:p>
+    <w:p>
+      <w:pPr>
+        <w:rPr>
+          <w:b/>
+          <w:bCs/>
+          <w:sz w:val="36"/>
+          <w:szCs w:val="36"/>
+          <w:lang w:val="en-US"/>
+        </w:rPr>
+      </w:pPr>
+      <w:r>
+        <w:rPr>
+          <w:sz w:val="36"/>
+          <w:szCs w:val="36"/>
+          <w:lang w:val="en-US"/>
+        </w:rPr>
+        <w:lastRenderedPageBreak/>
+        <w:t>UML</w:t>
+      </w:r>
+      <w:r>
+        <w:rPr>
+          <w:sz w:val="36"/>
+          <w:szCs w:val="36"/>
+          <w:lang w:val="en-US"/>
+        </w:rPr>
+        <w:t xml:space="preserve"> </w:t>
+      </w:r>
+      <w:r>
+        <w:rPr>
+          <w:b/>
+          <w:bCs/>
+          <w:sz w:val="36"/>
+          <w:szCs w:val="36"/>
+          <w:lang w:val="en-US"/>
+        </w:rPr>
+        <w:t>(C4)</w:t>
+      </w:r>
+    </w:p>
+    <w:p>
+      <w:pPr>
+        <w:tabs>
+          <w:tab w:val="left" w:pos="1536"/>
+        </w:tabs>
+        <w:rPr>
+          <w:sz w:val="36"/>
+          <w:szCs w:val="36"/>
+          <w:lang w:val="en-US"/>
+        </w:rPr>
+      </w:pPr>
+      <w:r>
+        <w:rPr>
+          <w:noProof/>
+        </w:rPr>
+        <w:drawing>
+          <wp:inline distT="0" distB="0" distL="0" distR="0" wp14:anchorId="2A06AE23" wp14:editId="4222FA35">
+            <wp:extent cx="6019800" cy="5784273"/>
+            <wp:effectExtent l="0" t="0" r="0" b="6985"/>
+            <wp:docPr id="1" name="Picture 1"/>
+            <wp:cNvGraphicFramePr>
+              <a:graphicFrameLocks xmlns:a="http://schemas.openxmlformats.org/drawingml/2006/main" noChangeAspect="1"/>
+            </wp:cNvGraphicFramePr>
+            <a:graphic xmlns:a="http://schemas.openxmlformats.org/drawingml/2006/main">
+              <a:graphicData uri="http://schemas.openxmlformats.org/drawingml/2006/picture">
+                <pic:pic xmlns:pic="http://schemas.openxmlformats.org/drawingml/2006/picture">
+                  <pic:nvPicPr>
+                    <pic:cNvPr id="0" name="Picture 1"/>
+                    <pic:cNvPicPr>
+                      <a:picLocks noChangeAspect="1" noChangeArrowheads="1"/>
+                    </pic:cNvPicPr>
+                  </pic:nvPicPr>
+                  <pic:blipFill>
+                    <a:blip r:embed="rId8" cstate="print">
+                      <a:extLst>
+                        <a:ext uri="{28A0092B-C50C-407E-A947-70E740481C1C}">
+                          <a14:useLocalDpi xmlns:a14="http://schemas.microsoft.com/office/drawing/2010/main" val="0"/>
+                        </a:ext>
+                      </a:extLst>
+                    </a:blip>
+                    <a:srcRect/>
+                    <a:stretch>
+                      <a:fillRect/>
+                    </a:stretch>
+                  </pic:blipFill>
+                  <pic:spPr bwMode="auto">
+                    <a:xfrm>
+                      <a:off x="0" y="0"/>
+                      <a:ext cx="6034039" cy="5797955"/>
+                    </a:xfrm>
+                    <a:prstGeom prst="rect">
+                      <a:avLst/>
+                    </a:prstGeom>
+                    <a:noFill/>
+                    <a:ln>
+                      <a:noFill/>
+                    </a:ln>
+                  </pic:spPr>
+                </pic:pic>
+              </a:graphicData>
+            </a:graphic>
+          </wp:inline>
+        </w:drawing>
+      </w:r>
+    </w:p>
+    <w:p>
+      <w:pPr>
+        <w:tabs>
+          <w:tab w:val="left" w:pos="1536"/>
+        </w:tabs>
+        <w:rPr>
+          <w:sz w:val="36"/>
+          <w:szCs w:val="36"/>
+          <w:lang w:val="en-US"/>
+        </w:rPr>
+      </w:pPr>
+    </w:p>
+    <w:p>
+      <w:pPr>
+        <w:tabs>
+          <w:tab w:val="left" w:pos="1536"/>
+        </w:tabs>
+        <w:ind w:firstLine="708"/>
+        <w:rPr>
+          <w:sz w:val="24"/>
+          <w:szCs w:val="24"/>
+          <w:lang w:val="en-US"/>
+        </w:rPr>
+      </w:pPr>
+    </w:p>
+    <w:p>
+      <w:pPr>
+        <w:tabs>
+          <w:tab w:val="left" w:pos="1536"/>
+        </w:tabs>
+        <w:ind w:firstLine="708"/>
+        <w:rPr>
+          <w:sz w:val="24"/>
+          <w:szCs w:val="24"/>
+          <w:lang w:val="en-US"/>
+        </w:rPr>
+      </w:pPr>
+    </w:p>
+    <w:p>
+      <w:pPr>
+        <w:tabs>
+          <w:tab w:val="left" w:pos="1536"/>
+        </w:tabs>
+        <w:ind w:firstLine="708"/>
+        <w:rPr>
+          <w:sz w:val="24"/>
+          <w:szCs w:val="24"/>
+          <w:lang w:val="en-US"/>
+        </w:rPr>
+      </w:pPr>
+    </w:p>
+    <w:p>
+      <w:pPr>
+        <w:tabs>
+          <w:tab w:val="left" w:pos="1536"/>
+        </w:tabs>
+        <w:ind w:firstLine="708"/>
+        <w:rPr>
+          <w:sz w:val="24"/>
+          <w:szCs w:val="24"/>
+          <w:lang w:val="en-US"/>
+        </w:rPr>
+      </w:pPr>
+    </w:p>
+    <w:p>
+      <w:pPr>
+        <w:tabs>
+          <w:tab w:val="left" w:pos="1536"/>
+        </w:tabs>
+        <w:ind w:firstLine="708"/>
+        <w:rPr>
+          <w:sz w:val="24"/>
+          <w:szCs w:val="24"/>
+          <w:lang w:val="en-US"/>
+        </w:rPr>
+      </w:pPr>
+    </w:p>
+    <w:p>
+      <w:pPr>
+        <w:tabs>
+          <w:tab w:val="left" w:pos="1536"/>
+        </w:tabs>
+        <w:ind w:firstLine="708"/>
+        <w:rPr>
+          <w:sz w:val="24"/>
+          <w:szCs w:val="24"/>
+          <w:lang w:val="en-US"/>
+        </w:rPr>
+      </w:pPr>
+    </w:p>
+    <w:p>
+      <w:pPr>
+        <w:tabs>
+          <w:tab w:val="left" w:pos="1536"/>
+        </w:tabs>
+        <w:ind w:firstLine="708"/>
+        <w:rPr>
+          <w:sz w:val="24"/>
+          <w:szCs w:val="24"/>
+          <w:lang w:val="en-US"/>
+        </w:rPr>
+      </w:pPr>
+    </w:p>
+    <w:p>
+      <w:pPr>
+        <w:tabs>
+          <w:tab w:val="left" w:pos="1536"/>
+        </w:tabs>
+        <w:ind w:firstLine="708"/>
+        <w:rPr>
+          <w:sz w:val="24"/>
+          <w:szCs w:val="24"/>
+          <w:lang w:val="en-US"/>
+        </w:rPr>
+      </w:pPr>
+    </w:p>
+    <w:p>
+      <w:pPr>
+        <w:tabs>
+          <w:tab w:val="left" w:pos="1536"/>
+        </w:tabs>
+        <w:ind w:firstLine="708"/>
+        <w:rPr>
+          <w:sz w:val="24"/>
+          <w:szCs w:val="24"/>
+          <w:lang w:val="en-US"/>
+        </w:rPr>
+      </w:pPr>
+      <w:r>
+        <w:rPr>
+          <w:sz w:val="24"/>
+          <w:szCs w:val="24"/>
+          <w:lang w:val="en-US"/>
+        </w:rPr>
+        <w:t>This UML diagram helps to illustrate the structure of the system and the interactions between its different components. It also shows how the system uses different technologies (React, Node.js, MongoDB) to implement its functionalities</w:t>
+      </w:r>
+      <w:r>
+        <w:rPr>
+          <w:sz w:val="24"/>
+          <w:szCs w:val="24"/>
+          <w:lang w:val="en-US"/>
+        </w:rPr>
+        <w:t>.</w:t>
+      </w:r>
+    </w:p>
+    <w:p>
+      <w:pPr>
+        <w:tabs>
+          <w:tab w:val="left" w:pos="1536"/>
+        </w:tabs>
+        <w:ind w:firstLine="708"/>
+        <w:rPr>
+          <w:sz w:val="24"/>
+          <w:szCs w:val="24"/>
+          <w:lang w:val="en-US"/>
+        </w:rPr>
+      </w:pPr>
+      <w:r>
+        <w:rPr>
+          <w:sz w:val="24"/>
+          <w:szCs w:val="24"/>
+          <w:lang w:val="en-US"/>
+        </w:rPr>
+        <w:t>In the context of the Ordina Website platform</w:t>
+      </w:r>
+      <w:r>
+        <w:rPr>
+          <w:sz w:val="24"/>
+          <w:szCs w:val="24"/>
+          <w:lang w:val="en-US"/>
+        </w:rPr>
+        <w:t xml:space="preserve">, </w:t>
+      </w:r>
+      <w:r>
+        <w:rPr>
+          <w:sz w:val="24"/>
+          <w:szCs w:val="24"/>
+          <w:lang w:val="en-US"/>
+        </w:rPr>
+        <w:t>the</w:t>
+      </w:r>
+      <w:r>
+        <w:rPr>
+          <w:sz w:val="24"/>
+          <w:szCs w:val="24"/>
+          <w:lang w:val="en-US"/>
+        </w:rPr>
+        <w:t xml:space="preserve"> </w:t>
+      </w:r>
+      <w:r>
+        <w:rPr>
+          <w:sz w:val="24"/>
+          <w:szCs w:val="24"/>
+          <w:lang w:val="en-US"/>
+        </w:rPr>
+        <w:t xml:space="preserve">Single Responsibility Principle </w:t>
+      </w:r>
+      <w:r>
+        <w:rPr>
+          <w:sz w:val="24"/>
+          <w:szCs w:val="24"/>
+          <w:lang w:val="en-US"/>
+        </w:rPr>
+        <w:t>(</w:t>
+      </w:r>
+      <w:r>
+        <w:rPr>
+          <w:sz w:val="24"/>
+          <w:szCs w:val="24"/>
+          <w:lang w:val="en-US"/>
+        </w:rPr>
+        <w:t>SR</w:t>
+      </w:r>
+      <w:r>
+        <w:rPr>
+          <w:sz w:val="24"/>
+          <w:szCs w:val="24"/>
+          <w:lang w:val="en-US"/>
+        </w:rPr>
+        <w:t>P)</w:t>
+      </w:r>
+      <w:r>
+        <w:rPr>
+          <w:sz w:val="24"/>
+          <w:szCs w:val="24"/>
+          <w:lang w:val="en-US"/>
+        </w:rPr>
+        <w:t xml:space="preserve"> is evident in the division of responsibilities among different components of the system. Each component is designed to handle a specific functionality within the system.</w:t>
+      </w:r>
+    </w:p>
+    <w:p>
+      <w:pPr>
+        <w:tabs>
+          <w:tab w:val="left" w:pos="1536"/>
+        </w:tabs>
+        <w:ind w:firstLine="708"/>
+        <w:rPr>
+          <w:sz w:val="24"/>
+          <w:szCs w:val="24"/>
+          <w:lang w:val="en-US"/>
+        </w:rPr>
+      </w:pPr>
+      <w:r>
+        <w:rPr>
+          <w:sz w:val="24"/>
+          <w:szCs w:val="24"/>
+          <w:lang w:val="en-US"/>
+        </w:rPr>
+        <w:t>For example:</w:t>
+      </w:r>
+    </w:p>
+    <w:p>
+      <w:pPr>
+        <w:pStyle w:val="ListParagraph"/>
+        <w:numPr>
+          <w:ilvl w:val="0"/>
+          <w:numId w:val="5"/>
+        </w:numPr>
+        <w:tabs>
+          <w:tab w:val="left" w:pos="1536"/>
+        </w:tabs>
+        <w:rPr>
+          <w:sz w:val="24"/>
+          <w:szCs w:val="24"/>
+          <w:lang w:val="en-US"/>
+        </w:rPr>
+      </w:pPr>
+      <w:r>
+        <w:rPr>
+          <w:sz w:val="24"/>
+          <w:szCs w:val="24"/>
+          <w:lang w:val="en-US"/>
+        </w:rPr>
+        <w:t>The UserController manages user login and usage of the application.</w:t>
+      </w:r>
+    </w:p>
+    <w:p>
+      <w:pPr>
+        <w:pStyle w:val="ListParagraph"/>
+        <w:numPr>
+          <w:ilvl w:val="0"/>
+          <w:numId w:val="5"/>
+        </w:numPr>
+        <w:tabs>
+          <w:tab w:val="left" w:pos="1536"/>
+        </w:tabs>
+        <w:rPr>
+          <w:sz w:val="24"/>
+          <w:szCs w:val="24"/>
+          <w:lang w:val="en-US"/>
+        </w:rPr>
+      </w:pPr>
+      <w:r>
+        <w:rPr>
+          <w:sz w:val="24"/>
+          <w:szCs w:val="24"/>
+          <w:lang w:val="en-US"/>
+        </w:rPr>
+        <w:t>The MeetingController handles meeting creation and joining.</w:t>
+      </w:r>
+    </w:p>
+    <w:p>
+      <w:pPr>
+        <w:pStyle w:val="ListParagraph"/>
+        <w:numPr>
+          <w:ilvl w:val="0"/>
+          <w:numId w:val="5"/>
+        </w:numPr>
+        <w:tabs>
+          <w:tab w:val="left" w:pos="1536"/>
+        </w:tabs>
+        <w:rPr>
+          <w:sz w:val="24"/>
+          <w:szCs w:val="24"/>
+          <w:lang w:val="en-US"/>
+        </w:rPr>
+      </w:pPr>
+      <w:r>
+        <w:rPr>
+          <w:sz w:val="24"/>
+          <w:szCs w:val="24"/>
+          <w:lang w:val="en-US"/>
+        </w:rPr>
+        <w:t>The OfficeFloorController allows users to view the floors of an office.</w:t>
+      </w:r>
+    </w:p>
+    <w:p>
+      <w:pPr>
+        <w:pStyle w:val="ListParagraph"/>
+        <w:numPr>
+          <w:ilvl w:val="0"/>
+          <w:numId w:val="5"/>
+        </w:numPr>
+        <w:tabs>
+          <w:tab w:val="left" w:pos="1536"/>
+        </w:tabs>
+        <w:rPr>
+          <w:sz w:val="24"/>
+          <w:szCs w:val="24"/>
+          <w:lang w:val="en-US"/>
+        </w:rPr>
+      </w:pPr>
+      <w:r>
+        <w:rPr>
+          <w:sz w:val="24"/>
+          <w:szCs w:val="24"/>
+          <w:lang w:val="en-US"/>
+        </w:rPr>
+        <w:t>The OfficeController enables users to view different offices.</w:t>
+      </w:r>
+    </w:p>
+    <w:p>
+      <w:pPr>
+        <w:tabs>
+          <w:tab w:val="left" w:pos="1536"/>
+        </w:tabs>
+      </w:pPr>
+      <w:r>
+        <w:rPr>
+          <w:sz w:val="24"/>
+          <w:szCs w:val="24"/>
+          <w:lang w:val="en-US"/>
+        </w:rPr>
+        <w:t xml:space="preserve">             </w:t>
+      </w:r>
+      <w:r>
+        <w:rPr>
+          <w:sz w:val="24"/>
+          <w:szCs w:val="24"/>
+          <w:lang w:val="en-US"/>
+        </w:rPr>
+        <w:t>Each of these controllers has a single responsibility, and hence, a single reason to change. If a change is needed in the way user login is handled, it would only require a change in the UserController. Similarly, if there's a change in how meetings are created, it would only require a change in the MeetingController</w:t>
+      </w:r>
+      <w:r>
+        <w:rPr>
+          <w:sz w:val="24"/>
+          <w:szCs w:val="24"/>
+          <w:lang w:val="en-US"/>
+        </w:rPr>
+        <w:t>.</w:t>
+      </w:r>
+      <w:r>
+        <w:t xml:space="preserve"> </w:t>
+      </w:r>
+    </w:p>
+    <w:p>
+      <w:pPr>
+        <w:tabs>
+          <w:tab w:val="left" w:pos="1536"/>
+        </w:tabs>
+        <w:rPr>
+          <w:sz w:val="24"/>
+          <w:szCs w:val="24"/>
+          <w:lang w:val="en-US"/>
+        </w:rPr>
+      </w:pPr>
+      <w:r>
+        <w:rPr>
+          <w:sz w:val="24"/>
+          <w:szCs w:val="24"/>
+          <w:lang w:val="en-US"/>
+        </w:rPr>
+        <w:t>This adherence to the SRP makes the system more maintainable and easier to understand. Changes in one component do not affect others, reducing the risk of introducing bugs. It also improves the reusability of the code, as each component can be used independently in different parts of the system</w:t>
+      </w:r>
+      <w:r>
+        <w:rPr>
+          <w:sz w:val="24"/>
+          <w:szCs w:val="24"/>
+          <w:lang w:val="en-US"/>
+        </w:rPr>
+        <w:t>.</w:t>
+      </w:r>
     </w:p>
     <w:sectPr>
       <w:pgSz w:w="11906" w:h="16838"/>
@@ -1450,6 +2360,119 @@
       <w:pPr>
         <w:ind w:left="7200" w:hanging="180"/>
       </w:pPr>
+    </w:lvl>
+  </w:abstractNum>
+  <w:abstractNum w:abstractNumId="4" w15:restartNumberingAfterBreak="0">
+    <w:nsid w:val="79551791"/>
+    <w:multiLevelType w:val="hybridMultilevel"/>
+    <w:tmpl w:val="9AB0B6AA"/>
+    <w:lvl w:ilvl="0" w:tplc="04090001">
+      <w:start w:val="1"/>
+      <w:numFmt w:val="bullet"/>
+      <w:lvlText w:val=""/>
+      <w:lvlJc w:val="left"/>
+      <w:pPr>
+        <w:ind w:left="1428" w:hanging="360"/>
+      </w:pPr>
+      <w:rPr>
+        <w:rFonts w:ascii="Symbol" w:hAnsi="Symbol" w:hint="default"/>
+      </w:rPr>
+    </w:lvl>
+    <w:lvl w:ilvl="1" w:tplc="04090003" w:tentative="1">
+      <w:start w:val="1"/>
+      <w:numFmt w:val="bullet"/>
+      <w:lvlText w:val="o"/>
+      <w:lvlJc w:val="left"/>
+      <w:pPr>
+        <w:ind w:left="2148" w:hanging="360"/>
+      </w:pPr>
+      <w:rPr>
+        <w:rFonts w:ascii="Courier New" w:hAnsi="Courier New" w:cs="Courier New" w:hint="default"/>
+      </w:rPr>
+    </w:lvl>
+    <w:lvl w:ilvl="2" w:tplc="04090005" w:tentative="1">
+      <w:start w:val="1"/>
+      <w:numFmt w:val="bullet"/>
+      <w:lvlText w:val=""/>
+      <w:lvlJc w:val="left"/>
+      <w:pPr>
+        <w:ind w:left="2868" w:hanging="360"/>
+      </w:pPr>
+      <w:rPr>
+        <w:rFonts w:ascii="Wingdings" w:hAnsi="Wingdings" w:hint="default"/>
+      </w:rPr>
+    </w:lvl>
+    <w:lvl w:ilvl="3" w:tplc="04090001" w:tentative="1">
+      <w:start w:val="1"/>
+      <w:numFmt w:val="bullet"/>
+      <w:lvlText w:val=""/>
+      <w:lvlJc w:val="left"/>
+      <w:pPr>
+        <w:ind w:left="3588" w:hanging="360"/>
+      </w:pPr>
+      <w:rPr>
+        <w:rFonts w:ascii="Symbol" w:hAnsi="Symbol" w:hint="default"/>
+      </w:rPr>
+    </w:lvl>
+    <w:lvl w:ilvl="4" w:tplc="04090003" w:tentative="1">
+      <w:start w:val="1"/>
+      <w:numFmt w:val="bullet"/>
+      <w:lvlText w:val="o"/>
+      <w:lvlJc w:val="left"/>
+      <w:pPr>
+        <w:ind w:left="4308" w:hanging="360"/>
+      </w:pPr>
+      <w:rPr>
+        <w:rFonts w:ascii="Courier New" w:hAnsi="Courier New" w:cs="Courier New" w:hint="default"/>
+      </w:rPr>
+    </w:lvl>
+    <w:lvl w:ilvl="5" w:tplc="04090005" w:tentative="1">
+      <w:start w:val="1"/>
+      <w:numFmt w:val="bullet"/>
+      <w:lvlText w:val=""/>
+      <w:lvlJc w:val="left"/>
+      <w:pPr>
+        <w:ind w:left="5028" w:hanging="360"/>
+      </w:pPr>
+      <w:rPr>
+        <w:rFonts w:ascii="Wingdings" w:hAnsi="Wingdings" w:hint="default"/>
+      </w:rPr>
+    </w:lvl>
+    <w:lvl w:ilvl="6" w:tplc="04090001" w:tentative="1">
+      <w:start w:val="1"/>
+      <w:numFmt w:val="bullet"/>
+      <w:lvlText w:val=""/>
+      <w:lvlJc w:val="left"/>
+      <w:pPr>
+        <w:ind w:left="5748" w:hanging="360"/>
+      </w:pPr>
+      <w:rPr>
+        <w:rFonts w:ascii="Symbol" w:hAnsi="Symbol" w:hint="default"/>
+      </w:rPr>
+    </w:lvl>
+    <w:lvl w:ilvl="7" w:tplc="04090003" w:tentative="1">
+      <w:start w:val="1"/>
+      <w:numFmt w:val="bullet"/>
+      <w:lvlText w:val="o"/>
+      <w:lvlJc w:val="left"/>
+      <w:pPr>
+        <w:ind w:left="6468" w:hanging="360"/>
+      </w:pPr>
+      <w:rPr>
+        <w:rFonts w:ascii="Courier New" w:hAnsi="Courier New" w:cs="Courier New" w:hint="default"/>
+      </w:rPr>
+    </w:lvl>
+    <w:lvl w:ilvl="8" w:tplc="04090005" w:tentative="1">
+      <w:start w:val="1"/>
+      <w:numFmt w:val="bullet"/>
+      <w:lvlText w:val=""/>
+      <w:lvlJc w:val="left"/>
+      <w:pPr>
+        <w:ind w:left="7188" w:hanging="360"/>
+      </w:pPr>
+      <w:rPr>
+        <w:rFonts w:ascii="Wingdings" w:hAnsi="Wingdings" w:hint="default"/>
+      </w:rPr>
     </w:lvl>
   </w:abstractNum>
   <w:num w:numId="1" w16cid:durableId="1693343220">
@@ -1490,6 +2513,9 @@
     <w:lvlOverride w:ilvl="8">
       <w:startOverride w:val="1"/>
     </w:lvlOverride>
+  </w:num>
+  <w:num w:numId="5" w16cid:durableId="941110091">
+    <w:abstractNumId w:val="4"/>
   </w:num>
 </w:numbering>
 </file>

</xml_diff>